<commit_message>
Changed file name and compiled it, and udpated schedule
</commit_message>
<xml_diff>
--- a/sullivanhs/Sullivan GWC Schedule.docx
+++ b/sullivanhs/Sullivan GWC Schedule.docx
@@ -19,7 +19,7 @@
         </w:rPr>
         <w:t xml:space="preserve">Janeen Soria (</w:t>
       </w:r>
-      <w:hyperlink r:id="rId7">
+      <w:hyperlink r:id="rId6">
         <w:r>
           <w:rPr>
             <w:rFonts w:ascii="Times New Roman" w:cs="Times New Roman" w:eastAsia="Times New Roman" w:hAnsi="Times New Roman"/>
@@ -101,7 +101,7 @@
         </w:rPr>
         <w:t xml:space="preserve">Girls Who Code website login: </w:t>
       </w:r>
-      <w:hyperlink r:id="rId8">
+      <w:hyperlink r:id="rId7">
         <w:r>
           <w:rPr>
             <w:rFonts w:ascii="Times New Roman" w:cs="Times New Roman" w:eastAsia="Times New Roman" w:hAnsi="Times New Roman"/>
@@ -137,7 +137,7 @@
         </w:rPr>
         <w:t xml:space="preserve">Survey (getting to know you) link: </w:t>
       </w:r>
-      <w:hyperlink r:id="rId9">
+      <w:hyperlink r:id="rId8">
         <w:r>
           <w:rPr>
             <w:rFonts w:ascii="Times New Roman" w:cs="Times New Roman" w:eastAsia="Times New Roman" w:hAnsi="Times New Roman"/>
@@ -952,7 +952,7 @@
                 <w:u w:val="none"/>
               </w:rPr>
             </w:pPr>
-            <w:hyperlink r:id="rId10">
+            <w:hyperlink r:id="rId9">
               <w:r>
                 <w:rPr>
                   <w:rFonts w:ascii="Times New Roman" w:cs="Times New Roman" w:eastAsia="Times New Roman" w:hAnsi="Times New Roman"/>
@@ -998,7 +998,7 @@
                 <w:u w:val="none"/>
               </w:rPr>
             </w:pPr>
-            <w:hyperlink r:id="rId11">
+            <w:hyperlink r:id="rId10">
               <w:r>
                 <w:rPr>
                   <w:rFonts w:ascii="Times New Roman" w:cs="Times New Roman" w:eastAsia="Times New Roman" w:hAnsi="Times New Roman"/>
@@ -1044,7 +1044,7 @@
                 <w:u w:val="none"/>
               </w:rPr>
             </w:pPr>
-            <w:hyperlink r:id="rId12">
+            <w:hyperlink r:id="rId11">
               <w:r>
                 <w:rPr>
                   <w:rFonts w:ascii="Times New Roman" w:cs="Times New Roman" w:eastAsia="Times New Roman" w:hAnsi="Times New Roman"/>
@@ -1510,7 +1510,7 @@
                 <w:u w:val="none"/>
               </w:rPr>
             </w:pPr>
-            <w:hyperlink r:id="rId13">
+            <w:hyperlink r:id="rId12">
               <w:r>
                 <w:rPr>
                   <w:rFonts w:ascii="Times New Roman" w:cs="Times New Roman" w:eastAsia="Times New Roman" w:hAnsi="Times New Roman"/>
@@ -1556,7 +1556,7 @@
                 <w:u w:val="none"/>
               </w:rPr>
             </w:pPr>
-            <w:hyperlink r:id="rId14">
+            <w:hyperlink r:id="rId13">
               <w:r>
                 <w:rPr>
                   <w:rFonts w:ascii="Times New Roman" w:cs="Times New Roman" w:eastAsia="Times New Roman" w:hAnsi="Times New Roman"/>
@@ -1602,7 +1602,7 @@
                 <w:u w:val="none"/>
               </w:rPr>
             </w:pPr>
-            <w:hyperlink r:id="rId15">
+            <w:hyperlink r:id="rId14">
               <w:r>
                 <w:rPr>
                   <w:rFonts w:ascii="Times New Roman" w:cs="Times New Roman" w:eastAsia="Times New Roman" w:hAnsi="Times New Roman"/>
@@ -1648,7 +1648,7 @@
                 <w:u w:val="none"/>
               </w:rPr>
             </w:pPr>
-            <w:hyperlink r:id="rId16">
+            <w:hyperlink r:id="rId15">
               <w:r>
                 <w:rPr>
                   <w:rFonts w:ascii="Times New Roman" w:cs="Times New Roman" w:eastAsia="Times New Roman" w:hAnsi="Times New Roman"/>
@@ -2036,7 +2036,7 @@
                 <w:u w:val="none"/>
               </w:rPr>
             </w:pPr>
-            <w:hyperlink r:id="rId17">
+            <w:hyperlink r:id="rId16">
               <w:r>
                 <w:rPr>
                   <w:rFonts w:ascii="Times New Roman" w:cs="Times New Roman" w:eastAsia="Times New Roman" w:hAnsi="Times New Roman"/>
@@ -2082,7 +2082,7 @@
                 <w:u w:val="none"/>
               </w:rPr>
             </w:pPr>
-            <w:hyperlink r:id="rId18">
+            <w:hyperlink r:id="rId17">
               <w:r>
                 <w:rPr>
                   <w:rFonts w:ascii="Times New Roman" w:cs="Times New Roman" w:eastAsia="Times New Roman" w:hAnsi="Times New Roman"/>
@@ -2430,7 +2430,7 @@
                 <w:szCs w:val="24"/>
               </w:rPr>
             </w:pPr>
-            <w:hyperlink r:id="rId19">
+            <w:hyperlink r:id="rId18">
               <w:r>
                 <w:rPr>
                   <w:rFonts w:ascii="Times New Roman" w:cs="Times New Roman" w:eastAsia="Times New Roman" w:hAnsi="Times New Roman"/>
@@ -2476,7 +2476,7 @@
                 <w:u w:val="none"/>
               </w:rPr>
             </w:pPr>
-            <w:hyperlink r:id="rId20">
+            <w:hyperlink r:id="rId19">
               <w:r>
                 <w:rPr>
                   <w:rFonts w:ascii="Times New Roman" w:cs="Times New Roman" w:eastAsia="Times New Roman" w:hAnsi="Times New Roman"/>
@@ -2883,7 +2883,7 @@
                 <w:u w:val="none"/>
               </w:rPr>
             </w:pPr>
-            <w:hyperlink r:id="rId21">
+            <w:hyperlink r:id="rId20">
               <w:r>
                 <w:rPr>
                   <w:rFonts w:ascii="Times New Roman" w:cs="Times New Roman" w:eastAsia="Times New Roman" w:hAnsi="Times New Roman"/>
@@ -2929,7 +2929,7 @@
                 <w:u w:val="none"/>
               </w:rPr>
             </w:pPr>
-            <w:hyperlink r:id="rId22">
+            <w:hyperlink r:id="rId21">
               <w:r>
                 <w:rPr>
                   <w:rFonts w:ascii="Times New Roman" w:cs="Times New Roman" w:eastAsia="Times New Roman" w:hAnsi="Times New Roman"/>
@@ -3437,7 +3437,7 @@
                 <w:u w:val="none"/>
               </w:rPr>
             </w:pPr>
-            <w:hyperlink r:id="rId23">
+            <w:hyperlink r:id="rId22">
               <w:r>
                 <w:rPr>
                   <w:rFonts w:ascii="Times New Roman" w:cs="Times New Roman" w:eastAsia="Times New Roman" w:hAnsi="Times New Roman"/>
@@ -3471,7 +3471,7 @@
                 <w:szCs w:val="24"/>
               </w:rPr>
             </w:pPr>
-            <w:hyperlink r:id="rId24">
+            <w:hyperlink r:id="rId23">
               <w:r>
                 <w:rPr>
                   <w:rFonts w:ascii="Times New Roman" w:cs="Times New Roman" w:eastAsia="Times New Roman" w:hAnsi="Times New Roman"/>
@@ -3505,7 +3505,7 @@
                 <w:szCs w:val="24"/>
               </w:rPr>
             </w:pPr>
-            <w:hyperlink r:id="rId25">
+            <w:hyperlink r:id="rId24">
               <w:r>
                 <w:rPr>
                   <w:rFonts w:ascii="Times New Roman" w:cs="Times New Roman" w:eastAsia="Times New Roman" w:hAnsi="Times New Roman"/>
@@ -3539,7 +3539,7 @@
                 <w:szCs w:val="24"/>
               </w:rPr>
             </w:pPr>
-            <w:hyperlink r:id="rId26">
+            <w:hyperlink r:id="rId25">
               <w:r>
                 <w:rPr>
                   <w:rFonts w:ascii="Times New Roman" w:cs="Times New Roman" w:eastAsia="Times New Roman" w:hAnsi="Times New Roman"/>
@@ -3574,7 +3574,7 @@
                 <w:u w:val="none"/>
               </w:rPr>
             </w:pPr>
-            <w:hyperlink r:id="rId27">
+            <w:hyperlink r:id="rId26">
               <w:r>
                 <w:rPr>
                   <w:rFonts w:ascii="Times New Roman" w:cs="Times New Roman" w:eastAsia="Times New Roman" w:hAnsi="Times New Roman"/>
@@ -4021,7 +4021,7 @@
                 <w:szCs w:val="24"/>
               </w:rPr>
             </w:pPr>
-            <w:hyperlink r:id="rId28">
+            <w:hyperlink r:id="rId27">
               <w:r>
                 <w:rPr>
                   <w:rFonts w:ascii="Times New Roman" w:cs="Times New Roman" w:eastAsia="Times New Roman" w:hAnsi="Times New Roman"/>
@@ -4055,7 +4055,7 @@
                 <w:szCs w:val="24"/>
               </w:rPr>
             </w:pPr>
-            <w:hyperlink r:id="rId29">
+            <w:hyperlink r:id="rId28">
               <w:r>
                 <w:rPr>
                   <w:rFonts w:ascii="Times New Roman" w:cs="Times New Roman" w:eastAsia="Times New Roman" w:hAnsi="Times New Roman"/>
@@ -4090,7 +4090,7 @@
                 <w:u w:val="none"/>
               </w:rPr>
             </w:pPr>
-            <w:hyperlink r:id="rId30">
+            <w:hyperlink r:id="rId29">
               <w:r>
                 <w:rPr>
                   <w:rFonts w:ascii="Times New Roman" w:cs="Times New Roman" w:eastAsia="Times New Roman" w:hAnsi="Times New Roman"/>
@@ -4703,7 +4703,7 @@
                 <w:szCs w:val="24"/>
               </w:rPr>
             </w:pPr>
-            <w:hyperlink r:id="rId31">
+            <w:hyperlink r:id="rId30">
               <w:r>
                 <w:rPr>
                   <w:rFonts w:ascii="Times New Roman" w:cs="Times New Roman" w:eastAsia="Times New Roman" w:hAnsi="Times New Roman"/>
@@ -4749,7 +4749,7 @@
                 <w:u w:val="none"/>
               </w:rPr>
             </w:pPr>
-            <w:hyperlink r:id="rId32">
+            <w:hyperlink r:id="rId31">
               <w:r>
                 <w:rPr>
                   <w:rFonts w:ascii="Times New Roman" w:cs="Times New Roman" w:eastAsia="Times New Roman" w:hAnsi="Times New Roman"/>
@@ -4795,7 +4795,7 @@
                 <w:u w:val="none"/>
               </w:rPr>
             </w:pPr>
-            <w:hyperlink r:id="rId33">
+            <w:hyperlink r:id="rId32">
               <w:r>
                 <w:rPr>
                   <w:rFonts w:ascii="Times New Roman" w:cs="Times New Roman" w:eastAsia="Times New Roman" w:hAnsi="Times New Roman"/>
@@ -4829,7 +4829,7 @@
                 <w:szCs w:val="24"/>
               </w:rPr>
             </w:pPr>
-            <w:hyperlink r:id="rId34">
+            <w:hyperlink r:id="rId33">
               <w:r>
                 <w:rPr>
                   <w:rFonts w:ascii="Times New Roman" w:cs="Times New Roman" w:eastAsia="Times New Roman" w:hAnsi="Times New Roman"/>
@@ -4863,7 +4863,7 @@
                 <w:szCs w:val="24"/>
               </w:rPr>
             </w:pPr>
-            <w:hyperlink r:id="rId35">
+            <w:hyperlink r:id="rId34">
               <w:r>
                 <w:rPr>
                   <w:rFonts w:ascii="Times New Roman" w:cs="Times New Roman" w:eastAsia="Times New Roman" w:hAnsi="Times New Roman"/>
@@ -4968,21 +4968,11 @@
             <w:r>
               <w:rPr>
                 <w:rFonts w:ascii="Times New Roman" w:cs="Times New Roman" w:eastAsia="Times New Roman" w:hAnsi="Times New Roman"/>
-                <w:b w:val="1"/>
-                <w:sz w:val="24"/>
-                <w:szCs w:val="24"/>
-                <w:rtl w:val="0"/>
-              </w:rPr>
-              <w:t xml:space="preserve">Week 9: </w:t>
-            </w:r>
-            <w:r>
-              <w:rPr>
-                <w:rFonts w:ascii="Times New Roman" w:cs="Times New Roman" w:eastAsia="Times New Roman" w:hAnsi="Times New Roman"/>
-                <w:sz w:val="24"/>
-                <w:szCs w:val="24"/>
-                <w:rtl w:val="0"/>
-              </w:rPr>
-              <w:t xml:space="preserve">3/5/2020</w:t>
+                <w:sz w:val="24"/>
+                <w:szCs w:val="24"/>
+                <w:rtl w:val="0"/>
+              </w:rPr>
+              <w:t xml:space="preserve">Week 9: 3/5/2020</w:t>
             </w:r>
           </w:p>
         </w:tc>
@@ -5309,7 +5299,7 @@
                 <w:u w:val="none"/>
               </w:rPr>
             </w:pPr>
-            <w:hyperlink r:id="rId36">
+            <w:hyperlink r:id="rId35">
               <w:r>
                 <w:rPr>
                   <w:rFonts w:ascii="Times New Roman" w:cs="Times New Roman" w:eastAsia="Times New Roman" w:hAnsi="Times New Roman"/>
@@ -5355,7 +5345,7 @@
                 <w:u w:val="none"/>
               </w:rPr>
             </w:pPr>
-            <w:hyperlink r:id="rId37">
+            <w:hyperlink r:id="rId36">
               <w:r>
                 <w:rPr>
                   <w:rFonts w:ascii="Times New Roman" w:cs="Times New Roman" w:eastAsia="Times New Roman" w:hAnsi="Times New Roman"/>
@@ -5523,6 +5513,43 @@
                 <w:szCs w:val="24"/>
                 <w:rtl w:val="0"/>
               </w:rPr>
+              <w:t xml:space="preserve">Java if-else</w:t>
+            </w:r>
+          </w:p>
+          <w:p>
+            <w:pPr>
+              <w:keepNext w:val="0"/>
+              <w:keepLines w:val="0"/>
+              <w:widowControl w:val="0"/>
+              <w:numPr>
+                <w:ilvl w:val="0"/>
+                <w:numId w:val="54"/>
+              </w:numPr>
+              <w:pBdr>
+                <w:top w:space="0" w:sz="0" w:val="nil"/>
+                <w:left w:space="0" w:sz="0" w:val="nil"/>
+                <w:bottom w:space="0" w:sz="0" w:val="nil"/>
+                <w:right w:space="0" w:sz="0" w:val="nil"/>
+                <w:between w:space="0" w:sz="0" w:val="nil"/>
+              </w:pBdr>
+              <w:shd w:fill="auto" w:val="clear"/>
+              <w:spacing w:after="0" w:before="0" w:line="240" w:lineRule="auto"/>
+              <w:ind w:left="720" w:right="0" w:hanging="360"/>
+              <w:jc w:val="left"/>
+              <w:rPr>
+                <w:rFonts w:ascii="Times New Roman" w:cs="Times New Roman" w:eastAsia="Times New Roman" w:hAnsi="Times New Roman"/>
+                <w:sz w:val="24"/>
+                <w:szCs w:val="24"/>
+                <w:u w:val="none"/>
+              </w:rPr>
+            </w:pPr>
+            <w:r>
+              <w:rPr>
+                <w:rFonts w:ascii="Times New Roman" w:cs="Times New Roman" w:eastAsia="Times New Roman" w:hAnsi="Times New Roman"/>
+                <w:sz w:val="24"/>
+                <w:szCs w:val="24"/>
+                <w:rtl w:val="0"/>
+              </w:rPr>
               <w:t xml:space="preserve">Java for-loops</w:t>
             </w:r>
           </w:p>
@@ -5572,7 +5599,7 @@
                 <w:szCs w:val="24"/>
                 <w:rtl w:val="0"/>
               </w:rPr>
-              <w:t xml:space="preserve">For-loop logic</w:t>
+              <w:t xml:space="preserve">Mention GWC Summer Immersion program</w:t>
             </w:r>
           </w:p>
           <w:p>
@@ -5609,7 +5636,81 @@
                 <w:szCs w:val="24"/>
                 <w:rtl w:val="0"/>
               </w:rPr>
-              <w:t xml:space="preserve">Coding for loops in Java</w:t>
+              <w:t xml:space="preserve">Quick review of if-else, variables</w:t>
+            </w:r>
+          </w:p>
+          <w:p>
+            <w:pPr>
+              <w:keepNext w:val="0"/>
+              <w:keepLines w:val="0"/>
+              <w:widowControl w:val="0"/>
+              <w:numPr>
+                <w:ilvl w:val="0"/>
+                <w:numId w:val="23"/>
+              </w:numPr>
+              <w:pBdr>
+                <w:top w:space="0" w:sz="0" w:val="nil"/>
+                <w:left w:space="0" w:sz="0" w:val="nil"/>
+                <w:bottom w:space="0" w:sz="0" w:val="nil"/>
+                <w:right w:space="0" w:sz="0" w:val="nil"/>
+                <w:between w:space="0" w:sz="0" w:val="nil"/>
+              </w:pBdr>
+              <w:shd w:fill="auto" w:val="clear"/>
+              <w:spacing w:after="0" w:before="0" w:line="240" w:lineRule="auto"/>
+              <w:ind w:left="720" w:right="0" w:hanging="360"/>
+              <w:jc w:val="left"/>
+              <w:rPr>
+                <w:rFonts w:ascii="Times New Roman" w:cs="Times New Roman" w:eastAsia="Times New Roman" w:hAnsi="Times New Roman"/>
+                <w:sz w:val="24"/>
+                <w:szCs w:val="24"/>
+                <w:u w:val="none"/>
+              </w:rPr>
+            </w:pPr>
+            <w:r>
+              <w:rPr>
+                <w:rFonts w:ascii="Times New Roman" w:cs="Times New Roman" w:eastAsia="Times New Roman" w:hAnsi="Times New Roman"/>
+                <w:sz w:val="24"/>
+                <w:szCs w:val="24"/>
+                <w:rtl w:val="0"/>
+              </w:rPr>
+              <w:t xml:space="preserve">For-loop video</w:t>
+            </w:r>
+          </w:p>
+          <w:p>
+            <w:pPr>
+              <w:keepNext w:val="0"/>
+              <w:keepLines w:val="0"/>
+              <w:widowControl w:val="0"/>
+              <w:numPr>
+                <w:ilvl w:val="0"/>
+                <w:numId w:val="23"/>
+              </w:numPr>
+              <w:pBdr>
+                <w:top w:space="0" w:sz="0" w:val="nil"/>
+                <w:left w:space="0" w:sz="0" w:val="nil"/>
+                <w:bottom w:space="0" w:sz="0" w:val="nil"/>
+                <w:right w:space="0" w:sz="0" w:val="nil"/>
+                <w:between w:space="0" w:sz="0" w:val="nil"/>
+              </w:pBdr>
+              <w:shd w:fill="auto" w:val="clear"/>
+              <w:spacing w:after="0" w:before="0" w:line="240" w:lineRule="auto"/>
+              <w:ind w:left="720" w:right="0" w:hanging="360"/>
+              <w:jc w:val="left"/>
+              <w:rPr>
+                <w:rFonts w:ascii="Times New Roman" w:cs="Times New Roman" w:eastAsia="Times New Roman" w:hAnsi="Times New Roman"/>
+                <w:sz w:val="24"/>
+                <w:szCs w:val="24"/>
+                <w:u w:val="none"/>
+              </w:rPr>
+            </w:pPr>
+            <w:r>
+              <w:rPr>
+                <w:rFonts w:ascii="Times New Roman" w:cs="Times New Roman" w:eastAsia="Times New Roman" w:hAnsi="Times New Roman"/>
+                <w:sz w:val="24"/>
+                <w:szCs w:val="24"/>
+                <w:rtl w:val="0"/>
+              </w:rPr>
+              <w:t xml:space="preserve">For-loop logic/exercise</w:t>
             </w:r>
           </w:p>
           <w:p>
@@ -5661,6 +5762,52 @@
             </w:tcMar>
             <w:vAlign w:val="top"/>
           </w:tcPr>
+          <w:p>
+            <w:pPr>
+              <w:keepNext w:val="0"/>
+              <w:keepLines w:val="0"/>
+              <w:widowControl w:val="0"/>
+              <w:numPr>
+                <w:ilvl w:val="0"/>
+                <w:numId w:val="25"/>
+              </w:numPr>
+              <w:pBdr>
+                <w:top w:space="0" w:sz="0" w:val="nil"/>
+                <w:left w:space="0" w:sz="0" w:val="nil"/>
+                <w:bottom w:space="0" w:sz="0" w:val="nil"/>
+                <w:right w:space="0" w:sz="0" w:val="nil"/>
+                <w:between w:space="0" w:sz="0" w:val="nil"/>
+              </w:pBdr>
+              <w:shd w:fill="auto" w:val="clear"/>
+              <w:spacing w:after="0" w:before="0" w:line="240" w:lineRule="auto"/>
+              <w:ind w:left="720" w:right="0" w:hanging="360"/>
+              <w:jc w:val="left"/>
+              <w:rPr>
+                <w:rFonts w:ascii="Times New Roman" w:cs="Times New Roman" w:eastAsia="Times New Roman" w:hAnsi="Times New Roman"/>
+                <w:sz w:val="24"/>
+                <w:szCs w:val="24"/>
+                <w:u w:val="none"/>
+              </w:rPr>
+            </w:pPr>
+            <w:hyperlink r:id="rId37">
+              <w:r>
+                <w:rPr>
+                  <w:rFonts w:ascii="Times New Roman" w:cs="Times New Roman" w:eastAsia="Times New Roman" w:hAnsi="Times New Roman"/>
+                  <w:color w:val="1155cc"/>
+                  <w:sz w:val="24"/>
+                  <w:szCs w:val="24"/>
+                  <w:u w:val="single"/>
+                  <w:rtl w:val="0"/>
+                </w:rPr>
+                <w:t xml:space="preserve">Java for-loop video</w:t>
+              </w:r>
+            </w:hyperlink>
+            <w:r>
+              <w:rPr>
+                <w:rtl w:val="0"/>
+              </w:rPr>
+            </w:r>
+          </w:p>
           <w:p>
             <w:pPr>
               <w:keepNext w:val="0"/>
@@ -6581,28 +6728,20 @@
               <w:jc w:val="left"/>
               <w:rPr>
                 <w:rFonts w:ascii="Times New Roman" w:cs="Times New Roman" w:eastAsia="Times New Roman" w:hAnsi="Times New Roman"/>
-                <w:sz w:val="24"/>
-                <w:szCs w:val="24"/>
-              </w:rPr>
-            </w:pPr>
-            <w:r>
-              <w:rPr>
-                <w:rFonts w:ascii="Times New Roman" w:cs="Times New Roman" w:eastAsia="Times New Roman" w:hAnsi="Times New Roman"/>
                 <w:b w:val="1"/>
                 <w:sz w:val="24"/>
                 <w:szCs w:val="24"/>
-                <w:rtl w:val="0"/>
-              </w:rPr>
-              <w:t xml:space="preserve">Week 13: </w:t>
-            </w:r>
-            <w:r>
-              <w:rPr>
-                <w:rFonts w:ascii="Times New Roman" w:cs="Times New Roman" w:eastAsia="Times New Roman" w:hAnsi="Times New Roman"/>
-                <w:sz w:val="24"/>
-                <w:szCs w:val="24"/>
-                <w:rtl w:val="0"/>
-              </w:rPr>
-              <w:t xml:space="preserve">4/2/2020</w:t>
+              </w:rPr>
+            </w:pPr>
+            <w:r>
+              <w:rPr>
+                <w:rFonts w:ascii="Times New Roman" w:cs="Times New Roman" w:eastAsia="Times New Roman" w:hAnsi="Times New Roman"/>
+                <w:b w:val="1"/>
+                <w:sz w:val="24"/>
+                <w:szCs w:val="24"/>
+                <w:rtl w:val="0"/>
+              </w:rPr>
+              <w:t xml:space="preserve">Week 13: 4/2/2020</w:t>
             </w:r>
           </w:p>
           <w:p>
@@ -9876,7 +10015,6 @@
                 <w:u w:val="none"/>
               </w:rPr>
             </w:pPr>
-            <w:commentRangeStart w:id="0"/>
             <w:r>
               <w:rPr>
                 <w:rFonts w:ascii="Times New Roman" w:cs="Times New Roman" w:eastAsia="Times New Roman" w:hAnsi="Times New Roman"/>
@@ -9885,10 +10023,6 @@
                 <w:rtl w:val="0"/>
               </w:rPr>
               <w:t xml:space="preserve">Survey</w:t>
-            </w:r>
-            <w:commentRangeEnd w:id="0"/>
-            <w:r>
-              <w:commentReference w:id="0"/>
             </w:r>
             <w:r>
               <w:rPr>
@@ -10250,61 +10384,6 @@
     </w:sectPr>
   </w:body>
 </w:document>
-</file>
-
-<file path=word/comments.xml><?xml version="1.0" encoding="utf-8"?>
-<w:comments xmlns:mc="http://schemas.openxmlformats.org/markup-compatibility/2006" xmlns:o="urn:schemas-microsoft-com:office:office" xmlns:r="http://schemas.openxmlformats.org/officeDocument/2006/relationships" xmlns:m="http://schemas.openxmlformats.org/officeDocument/2006/math" xmlns:v="urn:schemas-microsoft-com:vml" xmlns:wp="http://schemas.openxmlformats.org/drawingml/2006/wordprocessingDrawing" xmlns:w10="urn:schemas-microsoft-com:office:word" xmlns:w="http://schemas.openxmlformats.org/wordprocessingml/2006/main" xmlns:wne="http://schemas.microsoft.com/office/word/2006/wordml" xmlns:sl="http://schemas.openxmlformats.org/schemaLibrary/2006/main" xmlns:a="http://schemas.openxmlformats.org/drawingml/2006/main" xmlns:pic="http://schemas.openxmlformats.org/drawingml/2006/picture" xmlns:c="http://schemas.openxmlformats.org/drawingml/2006/chart" xmlns:lc="http://schemas.openxmlformats.org/drawingml/2006/lockedCanvas" xmlns:dgm="http://schemas.openxmlformats.org/drawingml/2006/diagram" xmlns:wps="http://schemas.microsoft.com/office/word/2010/wordprocessingShape" xmlns:wpg="http://schemas.microsoft.com/office/word/2010/wordprocessingGroup" xmlns:w14="http://schemas.microsoft.com/office/word/2010/wordml" xmlns:w15="http://schemas.microsoft.com/office/word/2012/wordml">
-  <w:comment w:author="Janeen Soria" w:id="0" w:date="2020-01-21T17:42:12Z">
-    <w:p>
-      <w:pPr>
-        <w:keepNext w:val="0"/>
-        <w:keepLines w:val="0"/>
-        <w:widowControl w:val="0"/>
-        <w:pBdr>
-          <w:top w:space="0" w:sz="0" w:val="nil"/>
-          <w:left w:space="0" w:sz="0" w:val="nil"/>
-          <w:bottom w:space="0" w:sz="0" w:val="nil"/>
-          <w:right w:space="0" w:sz="0" w:val="nil"/>
-          <w:between w:space="0" w:sz="0" w:val="nil"/>
-        </w:pBdr>
-        <w:shd w:fill="auto" w:val="clear"/>
-        <w:spacing w:after="0" w:before="0" w:line="240" w:lineRule="auto"/>
-        <w:ind w:left="0" w:right="0" w:firstLine="0"/>
-        <w:jc w:val="left"/>
-        <w:rPr>
-          <w:rFonts w:ascii="Arial" w:cs="Arial" w:eastAsia="Arial" w:hAnsi="Arial"/>
-          <w:b w:val="0"/>
-          <w:i w:val="0"/>
-          <w:smallCaps w:val="0"/>
-          <w:strike w:val="0"/>
-          <w:color w:val="000000"/>
-          <w:sz w:val="22"/>
-          <w:szCs w:val="22"/>
-          <w:u w:val="none"/>
-          <w:shd w:fill="auto" w:val="clear"/>
-          <w:vertAlign w:val="baseline"/>
-        </w:rPr>
-      </w:pPr>
-      <w:r>
-        <w:rPr>
-          <w:rFonts w:ascii="Arial" w:cs="Arial" w:eastAsia="Arial" w:hAnsi="Arial"/>
-          <w:b w:val="0"/>
-          <w:i w:val="0"/>
-          <w:smallCaps w:val="0"/>
-          <w:strike w:val="0"/>
-          <w:color w:val="000000"/>
-          <w:sz w:val="22"/>
-          <w:szCs w:val="22"/>
-          <w:u w:val="none"/>
-          <w:shd w:fill="auto" w:val="clear"/>
-          <w:vertAlign w:val="baseline"/>
-          <w:rtl w:val="0"/>
-        </w:rPr>
-        <w:t xml:space="preserve">Do survey for feedback</w:t>
-      </w:r>
-    </w:p>
-  </w:comment>
-</w:comments>
 </file>
 
 <file path=word/header1.xml><?xml version="1.0" encoding="utf-8"?>

</xml_diff>